<commit_message>
statische Codeanalyse Techniken und Vorteile +Quelle dazu
</commit_message>
<xml_diff>
--- a/Quellen.docx
+++ b/Quellen.docx
@@ -3,38 +3,67 @@
 <w:document xmlns:wpc="http://schemas.microsoft.com/office/word/2010/wordprocessingCanvas" xmlns:cx="http://schemas.microsoft.com/office/drawing/2014/chartex" xmlns:cx1="http://schemas.microsoft.com/office/drawing/2015/9/8/chartex" xmlns:cx2="http://schemas.microsoft.com/office/drawing/2015/10/21/chartex" xmlns:cx3="http://schemas.microsoft.com/office/drawing/2016/5/9/chartex" xmlns:cx4="http://schemas.microsoft.com/office/drawing/2016/5/10/chartex" xmlns:cx5="http://schemas.microsoft.com/office/drawing/2016/5/11/chartex" xmlns:cx6="http://schemas.microsoft.com/office/drawing/2016/5/12/chartex" xmlns:cx7="http://schemas.microsoft.com/office/drawing/2016/5/13/chartex" xmlns:cx8="http://schemas.microsoft.com/office/drawing/2016/5/14/chartex" xmlns:mc="http://schemas.openxmlformats.org/markup-compatibility/2006" xmlns:aink="http://schemas.microsoft.com/office/drawing/2016/ink" xmlns:am3d="http://schemas.microsoft.com/office/drawing/2017/model3d" xmlns:o="urn:schemas-microsoft-com:office:office" xmlns:r="http://schemas.openxmlformats.org/officeDocument/2006/relationships" xmlns:m="http://schemas.openxmlformats.org/officeDocument/2006/math" xmlns:v="urn:schemas-microsoft-com:vml" xmlns:wp14="http://schemas.microsoft.com/office/word/2010/wordprocessingDrawing" xmlns:wp="http://schemas.openxmlformats.org/drawingml/2006/wordprocessingDrawing" xmlns:w10="urn:schemas-microsoft-com:office:word" xmlns:w="http://schemas.openxmlformats.org/wordprocessingml/2006/main" xmlns:w14="http://schemas.microsoft.com/office/word/2010/wordml" xmlns:w15="http://schemas.microsoft.com/office/word/2012/wordml" xmlns:w16cid="http://schemas.microsoft.com/office/word/2016/wordml/cid" xmlns:w16se="http://schemas.microsoft.com/office/word/2015/wordml/symex" xmlns:wpg="http://schemas.microsoft.com/office/word/2010/wordprocessingGroup" xmlns:wpi="http://schemas.microsoft.com/office/word/2010/wordprocessingInk" xmlns:wne="http://schemas.microsoft.com/office/word/2006/wordml" xmlns:wps="http://schemas.microsoft.com/office/word/2010/wordprocessingShape" mc:Ignorable="w14 w15 w16se w16cid wp14">
   <w:body>
     <w:p>
-      <w:r>
+      <w:pPr>
+        <w:rPr>
+          <w:lang w:val="en-US"/>
+        </w:rPr>
+      </w:pPr>
+      <w:r>
+        <w:rPr>
+          <w:lang w:val="en-US"/>
+        </w:rPr>
         <w:t>Java Bytecode</w:t>
       </w:r>
       <w:r>
+        <w:rPr>
+          <w:lang w:val="en-US"/>
+        </w:rPr>
         <w:t>:</w:t>
       </w:r>
     </w:p>
     <w:p>
+      <w:pPr>
+        <w:rPr>
+          <w:lang w:val="en-US"/>
+        </w:rPr>
+      </w:pPr>
       <w:hyperlink r:id="rId4" w:history="1">
         <w:r>
           <w:rPr>
             <w:rStyle w:val="Hyperlink"/>
+            <w:lang w:val="en-US"/>
           </w:rPr>
           <w:t>https://docs.oracle.com/javase/specs/jvms/se7/html/jvms-6.html</w:t>
         </w:r>
       </w:hyperlink>
     </w:p>
     <w:p>
+      <w:pPr>
+        <w:rPr>
+          <w:lang w:val="en-US"/>
+        </w:rPr>
+      </w:pPr>
       <w:hyperlink r:id="rId5" w:history="1">
         <w:r>
           <w:rPr>
             <w:rStyle w:val="Hyperlink"/>
+            <w:lang w:val="en-US"/>
           </w:rPr>
           <w:t>https://www.javaworld.com/article/2077233/bytecode-basics.html</w:t>
         </w:r>
       </w:hyperlink>
     </w:p>
     <w:p>
+      <w:pPr>
+        <w:rPr>
+          <w:lang w:val="en-US"/>
+        </w:rPr>
+      </w:pPr>
       <w:hyperlink r:id="rId6" w:history="1">
         <w:r>
           <w:rPr>
             <w:rStyle w:val="Hyperlink"/>
+            <w:lang w:val="en-US"/>
           </w:rPr>
           <w:t>https://dzone.com/articles/introduction-to-java-bytecode</w:t>
         </w:r>
@@ -223,50 +252,17 @@
           <w:rPr>
             <w:rStyle w:val="Hyperlink"/>
           </w:rPr>
+          <w:t>https://www.pmi.org/-/media/pmi/documents/public/pdf/learning/thought-leadership/pulse/pulse-of-the-profession-2017.pdf?sc_lang_temp=en</w:t>
+        </w:r>
+      </w:hyperlink>
+    </w:p>
+    <w:p>
+      <w:hyperlink r:id="rId20" w:history="1">
+        <w:r>
+          <w:rPr>
+            <w:rStyle w:val="Hyperlink"/>
+          </w:rPr>
           <w:t>https://www.perforce.com/blog/sca/what-static-analysis</w:t>
-        </w:r>
-      </w:hyperlink>
-    </w:p>
-    <w:p>
-      <w:hyperlink r:id="rId20" w:history="1">
-        <w:r>
-          <w:rPr>
-            <w:rStyle w:val="Hyperlink"/>
-          </w:rPr>
-          <w:t>https://de.wikipedia.org/wiki/Statische_Code-Analyse</w:t>
-        </w:r>
-      </w:hyperlink>
-    </w:p>
-    <w:p>
-      <w:r>
-        <w:t xml:space="preserve">Dynamisch: </w:t>
-      </w:r>
-      <w:hyperlink r:id="rId21" w:history="1">
-        <w:r>
-          <w:rPr>
-            <w:rStyle w:val="Hyperlink"/>
-          </w:rPr>
-          <w:t>https://www.viva64.com/en/t/0070/</w:t>
-        </w:r>
-      </w:hyperlink>
-    </w:p>
-    <w:p>
-      <w:hyperlink r:id="rId22" w:history="1">
-        <w:r>
-          <w:rPr>
-            <w:rStyle w:val="Hyperlink"/>
-          </w:rPr>
-          <w:t>https://www.computerweekly.com/answer/Dynamic-code-analysis-vs-static-analysis-source-code-testing</w:t>
-        </w:r>
-      </w:hyperlink>
-    </w:p>
-    <w:p>
-      <w:hyperlink r:id="rId23" w:history="1">
-        <w:r>
-          <w:rPr>
-            <w:rStyle w:val="Hyperlink"/>
-          </w:rPr>
-          <w:t>https://www.veracode.com/blog/2013/12/static-testing-vs-dynamic-testing</w:t>
         </w:r>
       </w:hyperlink>
     </w:p>
@@ -276,29 +272,109 @@
           <w:rStyle w:val="Hyperlink"/>
         </w:rPr>
       </w:pPr>
-      <w:hyperlink r:id="rId24" w:history="1">
-        <w:r>
-          <w:rPr>
-            <w:rStyle w:val="Hyperlink"/>
-          </w:rPr>
-          <w:t>https://blog.ndepend.com/difference-static-and-dynamic-code-analysis/</w:t>
-        </w:r>
-      </w:hyperlink>
-    </w:p>
-    <w:p>
-      <w:hyperlink r:id="rId25" w:history="1">
-        <w:r>
-          <w:rPr>
-            <w:rStyle w:val="Hyperlink"/>
-          </w:rPr>
-          <w:t>https://www.castsoftware.com/glossary/code-analysis</w:t>
-        </w:r>
-      </w:hyperlink>
-    </w:p>
-    <w:p>
+      <w:hyperlink r:id="rId21" w:history="1">
+        <w:r>
+          <w:rPr>
+            <w:rStyle w:val="Hyperlink"/>
+          </w:rPr>
+          <w:t>https://de.wikipedia.org/wiki/Statische_Code-Analyse</w:t>
+        </w:r>
+      </w:hyperlink>
+    </w:p>
+    <w:p>
+      <w:hyperlink r:id="rId22" w:history="1">
+        <w:r>
+          <w:rPr>
+            <w:rStyle w:val="Hyperlink"/>
+          </w:rPr>
+          <w:t>https://searchwindevelopment.techtarget.com/definition/static-analysis</w:t>
+        </w:r>
+      </w:hyperlink>
+      <w:r>
+        <w:t xml:space="preserve"> </w:t>
+      </w:r>
+    </w:p>
+    <w:p>
+      <w:hyperlink r:id="rId23" w:history="1">
+        <w:r>
+          <w:rPr>
+            <w:rStyle w:val="Hyperlink"/>
+          </w:rPr>
+          <w:t>https://owasp.org/www-community/controls/Static_Code_Analysis</w:t>
+        </w:r>
+      </w:hyperlink>
       <w:bookmarkStart w:id="0" w:name="_GoBack"/>
       <w:bookmarkEnd w:id="0"/>
     </w:p>
+    <w:p>
+      <w:r>
+        <w:t xml:space="preserve">Dynamisch: </w:t>
+      </w:r>
+      <w:hyperlink r:id="rId24" w:history="1">
+        <w:r>
+          <w:rPr>
+            <w:rStyle w:val="Hyperlink"/>
+          </w:rPr>
+          <w:t>https://www.viva64.com/en/t/0070/</w:t>
+        </w:r>
+      </w:hyperlink>
+    </w:p>
+    <w:p>
+      <w:hyperlink r:id="rId25" w:history="1">
+        <w:r>
+          <w:rPr>
+            <w:rStyle w:val="Hyperlink"/>
+          </w:rPr>
+          <w:t>https://www.computerweekly.com/answer/Dynamic-code-analysis-vs-static-analysis-source-code-testing</w:t>
+        </w:r>
+      </w:hyperlink>
+    </w:p>
+    <w:p>
+      <w:hyperlink r:id="rId26" w:history="1">
+        <w:r>
+          <w:rPr>
+            <w:rStyle w:val="Hyperlink"/>
+          </w:rPr>
+          <w:t>https://www.veracode.com/blog/2013/12/static-testing-vs-dynamic-testing</w:t>
+        </w:r>
+      </w:hyperlink>
+    </w:p>
+    <w:p>
+      <w:pPr>
+        <w:rPr>
+          <w:rStyle w:val="Hyperlink"/>
+        </w:rPr>
+      </w:pPr>
+      <w:hyperlink r:id="rId27" w:history="1">
+        <w:r>
+          <w:rPr>
+            <w:rStyle w:val="Hyperlink"/>
+          </w:rPr>
+          <w:t>https://blog.ndepend.com/difference-static-and-dynamic-code-analysis/</w:t>
+        </w:r>
+      </w:hyperlink>
+    </w:p>
+    <w:p>
+      <w:hyperlink r:id="rId28" w:history="1">
+        <w:r>
+          <w:rPr>
+            <w:rStyle w:val="Hyperlink"/>
+          </w:rPr>
+          <w:t>https://www.castsoftware.com/glossary/code-analysis</w:t>
+        </w:r>
+      </w:hyperlink>
+    </w:p>
+    <w:p>
+      <w:hyperlink r:id="rId29" w:history="1">
+        <w:r>
+          <w:rPr>
+            <w:rStyle w:val="Hyperlink"/>
+          </w:rPr>
+          <w:t>https://www.askspoke.com/blog/it/reasons-for-it-project-failure/</w:t>
+        </w:r>
+      </w:hyperlink>
+    </w:p>
+    <w:p/>
     <w:sectPr>
       <w:pgSz w:w="11906" w:h="16838"/>
       <w:pgMar w:top="1417" w:right="1417" w:bottom="1134" w:left="1417" w:header="708" w:footer="708" w:gutter="0"/>

</xml_diff>